<commit_message>
Atualização documentação - Modelo conceitual, Planilha e Contexto de negocio
</commit_message>
<xml_diff>
--- a/Documentação/Contexto de Negócio.docx
+++ b/Documentação/Contexto de Negócio.docx
@@ -17,26 +17,18 @@
           <w:sz w:val="24"/>
           <w:szCs w:val="24"/>
         </w:rPr>
-        <w:t>Con</w:t>
+        <w:t>Contexto</w:t>
+      </w:r>
+      <w:r>
+        <w:rPr>
+          <w:rFonts w:ascii="Arial" w:hAnsi="Arial" w:cs="Arial"/>
+          <w:sz w:val="24"/>
+          <w:szCs w:val="24"/>
+        </w:rPr>
+        <w:t xml:space="preserve"> de Negócio</w:t>
       </w:r>
       <w:bookmarkStart w:id="0" w:name="_GoBack"/>
       <w:bookmarkEnd w:id="0"/>
-      <w:r>
-        <w:rPr>
-          <w:rFonts w:ascii="Arial" w:hAnsi="Arial" w:cs="Arial"/>
-          <w:sz w:val="24"/>
-          <w:szCs w:val="24"/>
-        </w:rPr>
-        <w:t>texto</w:t>
-      </w:r>
-      <w:r>
-        <w:rPr>
-          <w:rFonts w:ascii="Arial" w:hAnsi="Arial" w:cs="Arial"/>
-          <w:sz w:val="24"/>
-          <w:szCs w:val="24"/>
-        </w:rPr>
-        <w:t xml:space="preserve"> de Negócio</w:t>
-      </w:r>
     </w:p>
     <w:p>
       <w:pPr>
@@ -64,80 +56,14 @@
         <w:rPr>
           <w:rFonts w:ascii="Arial" w:hAnsi="Arial" w:cs="Arial"/>
         </w:rPr>
-        <w:t xml:space="preserve"> é uma tecnologia</w:t>
-      </w:r>
-      <w:r>
-        <w:rPr>
-          <w:rFonts w:ascii="Arial" w:hAnsi="Arial" w:cs="Arial"/>
-        </w:rPr>
-        <w:t xml:space="preserve"> </w:t>
-      </w:r>
-      <w:r>
-        <w:rPr>
-          <w:rFonts w:ascii="Arial" w:hAnsi="Arial" w:cs="Arial"/>
-        </w:rPr>
-        <w:t>essencia</w:t>
-      </w:r>
-      <w:r>
-        <w:rPr>
-          <w:rFonts w:ascii="Arial" w:hAnsi="Arial" w:cs="Arial"/>
-        </w:rPr>
-        <w:t>l</w:t>
-      </w:r>
-      <w:r>
-        <w:rPr>
-          <w:rFonts w:ascii="Arial" w:hAnsi="Arial" w:cs="Arial"/>
-        </w:rPr>
-        <w:t xml:space="preserve"> </w:t>
-      </w:r>
-      <w:r>
-        <w:rPr>
-          <w:rStyle w:val="normaltextrun"/>
-          <w:rFonts w:ascii="Arial" w:hAnsi="Arial" w:cs="Arial"/>
-        </w:rPr>
-        <w:t>que está em constante evolução, e muito</w:t>
-      </w:r>
-      <w:r>
-        <w:rPr>
-          <w:rStyle w:val="normaltextrun"/>
-          <w:rFonts w:ascii="Arial" w:hAnsi="Arial" w:cs="Arial"/>
-        </w:rPr>
-        <w:t xml:space="preserve">s </w:t>
-      </w:r>
-      <w:r>
-        <w:rPr>
-          <w:rStyle w:val="normaltextrun"/>
-          <w:rFonts w:ascii="Arial" w:hAnsi="Arial" w:cs="Arial"/>
-        </w:rPr>
-        <w:t>produtos precisa</w:t>
-      </w:r>
-      <w:r>
-        <w:rPr>
-          <w:rStyle w:val="normaltextrun"/>
-          <w:rFonts w:ascii="Arial" w:hAnsi="Arial" w:cs="Arial"/>
-        </w:rPr>
-        <w:t>m</w:t>
-      </w:r>
-      <w:r>
-        <w:rPr>
-          <w:rStyle w:val="normaltextrun"/>
-          <w:rFonts w:ascii="Arial" w:hAnsi="Arial" w:cs="Arial"/>
-        </w:rPr>
-        <w:t xml:space="preserve"> de um local de </w:t>
-      </w:r>
-      <w:r>
-        <w:rPr>
-          <w:rStyle w:val="normaltextrun"/>
-          <w:rFonts w:ascii="Arial" w:hAnsi="Arial" w:cs="Arial"/>
-        </w:rPr>
-        <w:t>armazenamento adequado, com</w:t>
-      </w:r>
-      <w:r>
-        <w:rPr>
-          <w:rStyle w:val="normaltextrun"/>
-          <w:rFonts w:ascii="Arial" w:hAnsi="Arial" w:cs="Arial"/>
-        </w:rPr>
-        <w:t xml:space="preserve"> um sistema de controle de temperatura</w:t>
+        <w:t xml:space="preserve"> é uma tecnologia essencial </w:t>
+      </w:r>
+      <w:r>
+        <w:rPr>
+          <w:rStyle w:val="normaltextrun"/>
+          <w:rFonts w:ascii="Arial" w:hAnsi="Arial" w:cs="Arial"/>
+        </w:rPr>
+        <w:t>que está em constante evolução, e muitos produtos precisam de um local de armazenamento adequado, com um sistema de controle de temperatura</w:t>
       </w:r>
       <w:r>
         <w:rPr>
@@ -151,33 +77,13 @@
           <w:rStyle w:val="normaltextrun"/>
           <w:rFonts w:ascii="Arial" w:hAnsi="Arial" w:cs="Arial"/>
         </w:rPr>
-        <w:t xml:space="preserve"> para manter o produto</w:t>
-      </w:r>
-      <w:r>
-        <w:rPr>
-          <w:rStyle w:val="normaltextrun"/>
-          <w:rFonts w:ascii="Arial" w:hAnsi="Arial" w:cs="Arial"/>
-        </w:rPr>
-        <w:t xml:space="preserve"> em condições ideais,</w:t>
-      </w:r>
-      <w:r>
-        <w:rPr>
-          <w:rStyle w:val="normaltextrun"/>
-          <w:rFonts w:ascii="Arial" w:hAnsi="Arial" w:cs="Arial"/>
-        </w:rPr>
-        <w:t xml:space="preserve"> </w:t>
-      </w:r>
-      <w:r>
-        <w:rPr>
-          <w:rFonts w:ascii="Arial" w:hAnsi="Arial" w:cs="Arial"/>
-        </w:rPr>
-        <w:t>se a temperatura variar muito acima ou abaixo da faixa ideal necessária para um</w:t>
-      </w:r>
-      <w:r>
-        <w:rPr>
-          <w:rFonts w:ascii="Arial" w:hAnsi="Arial" w:cs="Arial"/>
-        </w:rPr>
-        <w:t xml:space="preserve"> determinado tipo de armazenamento</w:t>
+        <w:t xml:space="preserve"> para manter o produto em condições ideais, </w:t>
+      </w:r>
+      <w:r>
+        <w:rPr>
+          <w:rFonts w:ascii="Arial" w:hAnsi="Arial" w:cs="Arial"/>
+        </w:rPr>
+        <w:t>se a temperatura variar muito acima ou abaixo da faixa ideal necessária para um determinado tipo de armazenamento</w:t>
       </w:r>
       <w:r>
         <w:rPr>
@@ -209,49 +115,7 @@
           <w:rStyle w:val="normaltextrun"/>
           <w:rFonts w:ascii="Arial" w:hAnsi="Arial" w:cs="Arial"/>
         </w:rPr>
-        <w:t>Com isso em mente pensamos em desenvolver um sistema de temperatura inteligente, que</w:t>
-      </w:r>
-      <w:r>
-        <w:rPr>
-          <w:rStyle w:val="normaltextrun"/>
-          <w:rFonts w:ascii="Arial" w:hAnsi="Arial" w:cs="Arial"/>
-        </w:rPr>
-        <w:t xml:space="preserve"> irá monitorar, os espaços onde há armazenamento de produtos perecíveis. Por exemplo Galpões, n</w:t>
-      </w:r>
-      <w:r>
-        <w:rPr>
-          <w:rStyle w:val="normaltextrun"/>
-          <w:rFonts w:ascii="Arial" w:hAnsi="Arial" w:cs="Arial"/>
-        </w:rPr>
-        <w:t>ossa solução proporciona a esses galpões terem uma tecnologia inteligente, cujo objetivo é fazer com que eles possam armazenar diversos tipos de mat</w:t>
-      </w:r>
-      <w:r>
-        <w:rPr>
-          <w:rStyle w:val="normaltextrun"/>
-          <w:rFonts w:ascii="Arial" w:hAnsi="Arial" w:cs="Arial"/>
-        </w:rPr>
-        <w:t>e</w:t>
-      </w:r>
-      <w:r>
-        <w:rPr>
-          <w:rStyle w:val="normaltextrun"/>
-          <w:rFonts w:ascii="Arial" w:hAnsi="Arial" w:cs="Arial"/>
-        </w:rPr>
-        <w:t>ria</w:t>
-      </w:r>
-      <w:r>
-        <w:rPr>
-          <w:rStyle w:val="normaltextrun"/>
-          <w:rFonts w:ascii="Arial" w:hAnsi="Arial" w:cs="Arial"/>
-        </w:rPr>
-        <w:t>i</w:t>
-      </w:r>
-      <w:r>
-        <w:rPr>
-          <w:rStyle w:val="normaltextrun"/>
-          <w:rFonts w:ascii="Arial" w:hAnsi="Arial" w:cs="Arial"/>
-        </w:rPr>
-        <w:t>s e alimentos</w:t>
+        <w:t>Com isso em mente pensamos em desenvolver um sistema de temperatura inteligente, que irá monitorar, os espaços onde há armazenamento de produtos perecíveis. Por exemplo Galpões, nossa solução proporciona a esses galpões terem uma tecnologia inteligente, cujo objetivo é fazer com que eles possam armazenar diversos tipos de materiais e alimentos</w:t>
       </w:r>
       <w:r>
         <w:rPr>
@@ -283,42 +147,7 @@
           <w:rStyle w:val="normaltextrun"/>
           <w:rFonts w:ascii="Arial" w:hAnsi="Arial" w:cs="Arial"/>
         </w:rPr>
-        <w:t xml:space="preserve"> cliente indicar</w:t>
-      </w:r>
-      <w:r>
-        <w:rPr>
-          <w:rStyle w:val="normaltextrun"/>
-          <w:rFonts w:ascii="Arial" w:hAnsi="Arial" w:cs="Arial"/>
-        </w:rPr>
-        <w:t>á</w:t>
-      </w:r>
-      <w:r>
-        <w:rPr>
-          <w:rStyle w:val="normaltextrun"/>
-          <w:rFonts w:ascii="Arial" w:hAnsi="Arial" w:cs="Arial"/>
-        </w:rPr>
-        <w:t xml:space="preserve"> qual o tipo de materia</w:t>
-      </w:r>
-      <w:r>
-        <w:rPr>
-          <w:rStyle w:val="normaltextrun"/>
-          <w:rFonts w:ascii="Arial" w:hAnsi="Arial" w:cs="Arial"/>
-        </w:rPr>
-        <w:t xml:space="preserve">is, </w:t>
-      </w:r>
-      <w:r>
-        <w:rPr>
-          <w:rStyle w:val="normaltextrun"/>
-          <w:rFonts w:ascii="Arial" w:hAnsi="Arial" w:cs="Arial"/>
-        </w:rPr>
-        <w:t>alimento</w:t>
-      </w:r>
-      <w:r>
-        <w:rPr>
-          <w:rStyle w:val="normaltextrun"/>
-          <w:rFonts w:ascii="Arial" w:hAnsi="Arial" w:cs="Arial"/>
-        </w:rPr>
-        <w:t xml:space="preserve">s </w:t>
+        <w:t xml:space="preserve"> cliente indicará qual o tipo de materiais, alimentos </w:t>
       </w:r>
       <w:r>
         <w:rPr>
@@ -332,35 +161,7 @@
           <w:rStyle w:val="normaltextrun"/>
           <w:rFonts w:ascii="Arial" w:hAnsi="Arial" w:cs="Arial"/>
         </w:rPr>
-        <w:t xml:space="preserve">remédios, </w:t>
-      </w:r>
-      <w:r>
-        <w:rPr>
-          <w:rStyle w:val="normaltextrun"/>
-          <w:rFonts w:ascii="Arial" w:hAnsi="Arial" w:cs="Arial"/>
-        </w:rPr>
-        <w:t>que ser</w:t>
-      </w:r>
-      <w:r>
-        <w:rPr>
-          <w:rStyle w:val="normaltextrun"/>
-          <w:rFonts w:ascii="Arial" w:hAnsi="Arial" w:cs="Arial"/>
-        </w:rPr>
-        <w:t>ão</w:t>
-      </w:r>
-      <w:r>
-        <w:rPr>
-          <w:rStyle w:val="normaltextrun"/>
-          <w:rFonts w:ascii="Arial" w:hAnsi="Arial" w:cs="Arial"/>
-        </w:rPr>
-        <w:t xml:space="preserve"> estocado</w:t>
-      </w:r>
-      <w:r>
-        <w:rPr>
-          <w:rStyle w:val="normaltextrun"/>
-          <w:rFonts w:ascii="Arial" w:hAnsi="Arial" w:cs="Arial"/>
-        </w:rPr>
-        <w:t>s</w:t>
+        <w:t>remédios, que serão estocados no local.</w:t>
       </w:r>
       <w:r>
         <w:rPr>
@@ -374,28 +175,7 @@
           <w:rStyle w:val="normaltextrun"/>
           <w:rFonts w:ascii="Arial" w:hAnsi="Arial" w:cs="Arial"/>
         </w:rPr>
-        <w:t>no local.</w:t>
-      </w:r>
-      <w:r>
-        <w:rPr>
-          <w:rStyle w:val="normaltextrun"/>
-          <w:rFonts w:ascii="Arial" w:hAnsi="Arial" w:cs="Arial"/>
-        </w:rPr>
-        <w:t xml:space="preserve"> </w:t>
-      </w:r>
-      <w:r>
-        <w:rPr>
-          <w:rStyle w:val="normaltextrun"/>
-          <w:rFonts w:ascii="Arial" w:hAnsi="Arial" w:cs="Arial"/>
-        </w:rPr>
-        <w:t xml:space="preserve">Assim </w:t>
-      </w:r>
-      <w:r>
-        <w:rPr>
-          <w:rStyle w:val="normaltextrun"/>
-          <w:rFonts w:ascii="Arial" w:hAnsi="Arial" w:cs="Arial"/>
-        </w:rPr>
-        <w:t xml:space="preserve">o galpão inteligente </w:t>
+        <w:t xml:space="preserve">Assim o galpão inteligente </w:t>
       </w:r>
       <w:r>
         <w:rPr>

</xml_diff>

<commit_message>
Sistema com menu lateral
</commit_message>
<xml_diff>
--- a/Documentação/Contexto de Negócio.docx
+++ b/Documentação/Contexto de Negócio.docx
@@ -2,7 +2,7 @@
 <file path=word/document.xml><?xml version="1.0" encoding="utf-8"?>
 <w:document xmlns:wpc="http://schemas.microsoft.com/office/word/2010/wordprocessingCanvas" xmlns:cx="http://schemas.microsoft.com/office/drawing/2014/chartex" xmlns:cx1="http://schemas.microsoft.com/office/drawing/2015/9/8/chartex" xmlns:cx2="http://schemas.microsoft.com/office/drawing/2015/10/21/chartex" xmlns:cx3="http://schemas.microsoft.com/office/drawing/2016/5/9/chartex" xmlns:cx4="http://schemas.microsoft.com/office/drawing/2016/5/10/chartex" xmlns:cx5="http://schemas.microsoft.com/office/drawing/2016/5/11/chartex" xmlns:cx6="http://schemas.microsoft.com/office/drawing/2016/5/12/chartex" xmlns:cx7="http://schemas.microsoft.com/office/drawing/2016/5/13/chartex" xmlns:cx8="http://schemas.microsoft.com/office/drawing/2016/5/14/chartex" xmlns:mc="http://schemas.openxmlformats.org/markup-compatibility/2006" xmlns:aink="http://schemas.microsoft.com/office/drawing/2016/ink" xmlns:am3d="http://schemas.microsoft.com/office/drawing/2017/model3d" xmlns:o="urn:schemas-microsoft-com:office:office" xmlns:r="http://schemas.openxmlformats.org/officeDocument/2006/relationships" xmlns:m="http://schemas.openxmlformats.org/officeDocument/2006/math" xmlns:v="urn:schemas-microsoft-com:vml" xmlns:wp14="http://schemas.microsoft.com/office/word/2010/wordprocessingDrawing" xmlns:wp="http://schemas.openxmlformats.org/drawingml/2006/wordprocessingDrawing" xmlns:w10="urn:schemas-microsoft-com:office:word" xmlns:w="http://schemas.openxmlformats.org/wordprocessingml/2006/main" xmlns:w14="http://schemas.microsoft.com/office/word/2010/wordml" xmlns:w15="http://schemas.microsoft.com/office/word/2012/wordml" xmlns:w16cid="http://schemas.microsoft.com/office/word/2016/wordml/cid" xmlns:w16se="http://schemas.microsoft.com/office/word/2015/wordml/symex" xmlns:wpg="http://schemas.microsoft.com/office/word/2010/wordprocessingGroup" xmlns:wpi="http://schemas.microsoft.com/office/word/2010/wordprocessingInk" xmlns:wne="http://schemas.microsoft.com/office/word/2006/wordml" xmlns:wps="http://schemas.microsoft.com/office/word/2010/wordprocessingShape" mc:Ignorable="w14 w15 w16se w16cid wp14">
   <w:body>
-    <w:p>
+    <w:p xmlns:wp14="http://schemas.microsoft.com/office/word/2010/wordml" wp14:textId="77777777">
       <w:pPr>
         <w:pStyle w:val="paragraph"/>
         <w:spacing w:before="0" w:beforeAutospacing="0" w:after="0" w:afterAutospacing="0"/>
@@ -28,7 +28,7 @@
         <w:t> </w:t>
       </w:r>
     </w:p>
-    <w:p>
+    <w:p xmlns:wp14="http://schemas.microsoft.com/office/word/2010/wordml" wp14:textId="77777777">
       <w:pPr>
         <w:pStyle w:val="paragraph"/>
         <w:spacing w:before="0" w:beforeAutospacing="0" w:after="0" w:afterAutospacing="0"/>
@@ -39,7 +39,7 @@
         </w:rPr>
       </w:pPr>
     </w:p>
-    <w:p>
+    <w:p xmlns:wp14="http://schemas.microsoft.com/office/word/2010/wordml" wp14:textId="77777777">
       <w:pPr>
         <w:spacing w:line="360" w:lineRule="auto"/>
         <w:jc w:val="both"/>
@@ -77,7 +77,7 @@
         </w:rPr>
         <w:t xml:space="preserve"> a alimentação tem se tornado uma delas, devido ao crescimento da população</w:t>
       </w:r>
-      <w:bookmarkStart w:id="0" w:name="_GoBack"/>
+      <w:bookmarkStart w:name="_GoBack" w:id="0"/>
       <w:bookmarkEnd w:id="0"/>
       <w:r>
         <w:rPr>
@@ -89,7 +89,7 @@
         <w:t>.</w:t>
       </w:r>
     </w:p>
-    <w:p>
+    <w:p xmlns:wp14="http://schemas.microsoft.com/office/word/2010/wordml" wp14:textId="77777777">
       <w:pPr>
         <w:spacing w:line="360" w:lineRule="auto"/>
         <w:jc w:val="both"/>
@@ -107,7 +107,7 @@
         <w:t>Visando garantir o consumo os setores comerciais e varejistas, buscam soluções para atender seus clientes com qualidade, segurança e confiabilidade.</w:t>
       </w:r>
     </w:p>
-    <w:p>
+    <w:p xmlns:wp14="http://schemas.microsoft.com/office/word/2010/wordml" wp14:textId="77777777">
       <w:pPr>
         <w:spacing w:line="360" w:lineRule="auto"/>
         <w:jc w:val="both"/>
@@ -137,46 +137,65 @@
         <w:t>é utilizado o controle.</w:t>
       </w:r>
     </w:p>
-    <w:p>
-      <w:pPr>
-        <w:spacing w:line="360" w:lineRule="auto"/>
-        <w:jc w:val="both"/>
-        <w:rPr>
-          <w:rStyle w:val="normaltextrun"/>
-          <w:rFonts w:ascii="Arial" w:hAnsi="Arial" w:cs="Arial"/>
-          <w:sz w:val="24"/>
-          <w:szCs w:val="24"/>
-        </w:rPr>
-      </w:pPr>
-      <w:r>
-        <w:rPr>
-          <w:rStyle w:val="normaltextrun"/>
-          <w:rFonts w:ascii="Arial" w:hAnsi="Arial" w:cs="Arial"/>
-          <w:sz w:val="24"/>
-          <w:szCs w:val="24"/>
-        </w:rPr>
-        <w:t xml:space="preserve">O </w:t>
-      </w:r>
-      <w:r>
-        <w:rPr>
-          <w:rStyle w:val="normaltextrun"/>
-          <w:rFonts w:ascii="Arial" w:hAnsi="Arial" w:cs="Arial"/>
-          <w:sz w:val="24"/>
-          <w:szCs w:val="24"/>
-        </w:rPr>
-        <w:t>controle de temperatura e umidade é uma tecnologia essencial que está em constante evolução, e muitos produtos precisam de um local de armazenamento adequado</w:t>
-      </w:r>
-      <w:r>
-        <w:rPr>
-          <w:rStyle w:val="normaltextrun"/>
-          <w:rFonts w:ascii="Arial" w:hAnsi="Arial" w:cs="Arial"/>
-          <w:sz w:val="24"/>
-          <w:szCs w:val="24"/>
-        </w:rPr>
-        <w:t>.</w:t>
-      </w:r>
-    </w:p>
-    <w:p>
+    <w:p xmlns:wp14="http://schemas.microsoft.com/office/word/2010/wordml" wp14:textId="37D1CD0E">
+      <w:pPr>
+        <w:pStyle w:val="Normal"/>
+        <w:spacing w:line="360" w:lineRule="auto"/>
+        <w:jc w:val="left"/>
+        <w:rPr>
+          <w:rStyle w:val="normaltextrun"/>
+          <w:rFonts w:ascii="Arial" w:hAnsi="Arial" w:cs="Arial"/>
+          <w:sz w:val="24"/>
+          <w:szCs w:val="24"/>
+        </w:rPr>
+      </w:pPr>
+      <w:r>
+        <w:rPr>
+          <w:rStyle w:val="normaltextrun"/>
+          <w:rFonts w:ascii="Arial" w:hAnsi="Arial" w:cs="Arial"/>
+          <w:sz w:val="24"/>
+          <w:szCs w:val="24"/>
+        </w:rPr>
+        <w:t>O controle de temperatura e umidade é</w:t>
+      </w:r>
+      <w:r>
+        <w:rPr>
+          <w:rStyle w:val="normaltextrun"/>
+          <w:rFonts w:ascii="Arial" w:hAnsi="Arial" w:cs="Arial"/>
+          <w:sz w:val="24"/>
+          <w:szCs w:val="24"/>
+        </w:rPr>
+        <w:t xml:space="preserve"> utilizado para monitorar com precisão e eficácia, e atualmente tem recebido investimentos e inovações tecnológicas que possibilitam a manutenibilidade de </w:t>
+      </w:r>
+      <w:r>
+        <w:rPr>
+          <w:rStyle w:val="normaltextrun"/>
+          <w:rFonts w:ascii="Arial" w:hAnsi="Arial" w:cs="Arial"/>
+          <w:sz w:val="24"/>
+          <w:szCs w:val="24"/>
+        </w:rPr>
+        <w:t xml:space="preserve">muitos produtos </w:t>
+      </w:r>
+      <w:r>
+        <w:rPr>
+          <w:rStyle w:val="normaltextrun"/>
+          <w:rFonts w:ascii="Arial" w:hAnsi="Arial" w:cs="Arial"/>
+          <w:sz w:val="24"/>
+          <w:szCs w:val="24"/>
+        </w:rPr>
+        <w:t xml:space="preserve">que </w:t>
+      </w:r>
+      <w:r>
+        <w:rPr>
+          <w:rStyle w:val="normaltextrun"/>
+          <w:rFonts w:ascii="Arial" w:hAnsi="Arial" w:cs="Arial"/>
+          <w:sz w:val="24"/>
+          <w:szCs w:val="24"/>
+        </w:rPr>
+        <w:t>precisam de um local de armazenamento adequado.</w:t>
+      </w:r>
+    </w:p>
+    <w:p xmlns:wp14="http://schemas.microsoft.com/office/word/2010/wordml" wp14:textId="77777777">
       <w:pPr>
         <w:spacing w:line="360" w:lineRule="auto"/>
         <w:jc w:val="both"/>
@@ -206,19 +225,19 @@
         <w:t xml:space="preserve"> que derivam em tipos e demandas um exemplo é: </w:t>
       </w:r>
     </w:p>
-    <w:p>
-      <w:pPr>
-        <w:spacing w:line="360" w:lineRule="auto"/>
-        <w:jc w:val="both"/>
-        <w:rPr>
-          <w:rStyle w:val="normaltextrun"/>
-          <w:rFonts w:ascii="Arial" w:hAnsi="Arial" w:cs="Arial"/>
-          <w:sz w:val="24"/>
-          <w:szCs w:val="24"/>
-        </w:rPr>
-      </w:pPr>
-    </w:p>
-    <w:p>
+    <w:p xmlns:wp14="http://schemas.microsoft.com/office/word/2010/wordml" wp14:textId="77777777">
+      <w:pPr>
+        <w:spacing w:line="360" w:lineRule="auto"/>
+        <w:jc w:val="both"/>
+        <w:rPr>
+          <w:rStyle w:val="normaltextrun"/>
+          <w:rFonts w:ascii="Arial" w:hAnsi="Arial" w:cs="Arial"/>
+          <w:sz w:val="24"/>
+          <w:szCs w:val="24"/>
+        </w:rPr>
+      </w:pPr>
+    </w:p>
+    <w:p xmlns:wp14="http://schemas.microsoft.com/office/word/2010/wordml" wp14:textId="77777777">
       <w:pPr>
         <w:spacing w:line="360" w:lineRule="auto"/>
         <w:jc w:val="both"/>
@@ -239,19 +258,19 @@
         <w:t>Galpões com uma ou duas águas</w:t>
       </w:r>
     </w:p>
-    <w:p>
-      <w:pPr>
-        <w:spacing w:line="360" w:lineRule="auto"/>
-        <w:jc w:val="both"/>
-        <w:rPr>
-          <w:rStyle w:val="normaltextrun"/>
-          <w:rFonts w:ascii="Arial" w:hAnsi="Arial" w:cs="Arial"/>
-          <w:sz w:val="24"/>
-          <w:szCs w:val="24"/>
-        </w:rPr>
-      </w:pPr>
-    </w:p>
-    <w:p>
+    <w:p xmlns:wp14="http://schemas.microsoft.com/office/word/2010/wordml" wp14:textId="77777777">
+      <w:pPr>
+        <w:spacing w:line="360" w:lineRule="auto"/>
+        <w:jc w:val="both"/>
+        <w:rPr>
+          <w:rStyle w:val="normaltextrun"/>
+          <w:rFonts w:ascii="Arial" w:hAnsi="Arial" w:cs="Arial"/>
+          <w:sz w:val="24"/>
+          <w:szCs w:val="24"/>
+        </w:rPr>
+      </w:pPr>
+    </w:p>
+    <w:p xmlns:wp14="http://schemas.microsoft.com/office/word/2010/wordml" wp14:textId="77777777">
       <w:pPr>
         <w:spacing w:line="360" w:lineRule="auto"/>
         <w:jc w:val="both"/>
@@ -299,7 +318,7 @@
         <w:t>ntação interna dos produtos.</w:t>
       </w:r>
     </w:p>
-    <w:p>
+    <w:p xmlns:wp14="http://schemas.microsoft.com/office/word/2010/wordml" wp14:textId="77777777">
       <w:pPr>
         <w:spacing w:line="360" w:lineRule="auto"/>
         <w:jc w:val="both"/>
@@ -320,7 +339,7 @@
         <w:t>O termo Cross-Docking dá nome a um processo de logística muito importante para diversos segmentos de comércio que necessitam da cadeia refrigerada. Ele é desenvolvido na maioria das vezes na logística de produtos com alto giro e grande nível de perecividade.</w:t>
       </w:r>
     </w:p>
-    <w:p>
+    <w:p xmlns:wp14="http://schemas.microsoft.com/office/word/2010/wordml" wp14:textId="77777777">
       <w:pPr>
         <w:spacing w:line="360" w:lineRule="auto"/>
         <w:jc w:val="both"/>
@@ -342,7 +361,7 @@
         <w:t xml:space="preserve"> As palavras inglesas cross e dock significam “através” e “doca” respectivamente, e passam a ideia de que os produtos que entram por uma porta logo saem pela outra, e em galpões logísticos essas portas são chamadas de docas.</w:t>
       </w:r>
     </w:p>
-    <w:p>
+    <w:p xmlns:wp14="http://schemas.microsoft.com/office/word/2010/wordml" wp14:textId="77777777">
       <w:pPr>
         <w:spacing w:line="360" w:lineRule="auto"/>
         <w:jc w:val="both"/>
@@ -372,7 +391,7 @@
         <w:t xml:space="preserve"> às particularidades do negócio.</w:t>
       </w:r>
     </w:p>
-    <w:p>
+    <w:p xmlns:wp14="http://schemas.microsoft.com/office/word/2010/wordml" wp14:textId="77777777">
       <w:pPr>
         <w:spacing w:line="360" w:lineRule="auto"/>
         <w:jc w:val="both"/>
@@ -393,7 +412,7 @@
         <w:t>Quando há necessidade logística de processos cross-docking, os produtos não são estocados nos Centros de Distribuição, eles apenas atravessam o galpão passando por processos de recepção, classificação, separação, fracionamento, reagrupamento e expedição.</w:t>
       </w:r>
     </w:p>
-    <w:p>
+    <w:p xmlns:wp14="http://schemas.microsoft.com/office/word/2010/wordml" wp14:textId="77777777">
       <w:pPr>
         <w:spacing w:line="360" w:lineRule="auto"/>
         <w:jc w:val="both"/>
@@ -413,7 +432,7 @@
         </w:rPr>
         <w:t>Diferentemente de outras mercadorias, o armazenamento de produtos perecíveis exige um conhecimento diferenciado para o </w:t>
       </w:r>
-      <w:hyperlink r:id="rId4" w:tgtFrame="_blank" w:history="1">
+      <w:hyperlink w:tgtFrame="_blank" w:history="1" r:id="rId4">
         <w:r>
           <w:rPr>
             <w:rStyle w:val="normaltextrun"/>
@@ -434,7 +453,7 @@
         <w:t> e uma série de métodos para garantir a boa qualidade dos produtos. </w:t>
       </w:r>
     </w:p>
-    <w:p>
+    <w:p xmlns:wp14="http://schemas.microsoft.com/office/word/2010/wordml" wp14:textId="77777777">
       <w:pPr>
         <w:spacing w:line="360" w:lineRule="auto"/>
         <w:jc w:val="both"/>
@@ -454,7 +473,7 @@
         </w:rPr>
         <w:t>A capacidade de armazenagem refrigerada per capita do Brasil fica muito abaixo da de outros países e a oferta existente muitas vezes é de baixa qualidade e fragmentada em várias empresas. No Brasil a oferta de CDs Refrigerados é desbalanceada geograficamente e composta por pequenas empresas regionais, dessa forma criando dificuldades para produtores. Com o aumento da terceirização logística por parte da indústria, há uma crescente possibilidade para operadores logísticos e investidores imobiliários realizarem </w:t>
       </w:r>
-      <w:hyperlink r:id="rId5" w:tgtFrame="_blank" w:history="1">
+      <w:hyperlink w:tgtFrame="_blank" w:history="1" r:id="rId5">
         <w:r>
           <w:rPr>
             <w:rStyle w:val="normaltextrun"/>
@@ -475,7 +494,7 @@
         <w:t> nesse setor.</w:t>
       </w:r>
     </w:p>
-    <w:p>
+    <w:p xmlns:wp14="http://schemas.microsoft.com/office/word/2010/wordml" wp14:textId="77777777">
       <w:pPr>
         <w:spacing w:line="360" w:lineRule="auto"/>
         <w:jc w:val="both"/>
@@ -496,7 +515,7 @@
         <w:t>Além do mercado interno também há a demanda externa, que é crescente por alimentos perecíveis exportados do Brasil. Países como China e Índia demandarão cada vez mais nossos alimentos e para isso será fundamental que nossa cadeia logística refrigerada esteja preparada para essas exportações.</w:t>
       </w:r>
     </w:p>
-    <w:p>
+    <w:p xmlns:wp14="http://schemas.microsoft.com/office/word/2010/wordml" wp14:textId="77777777">
       <w:pPr>
         <w:spacing w:line="360" w:lineRule="auto"/>
         <w:jc w:val="both"/>
@@ -527,7 +546,7 @@
         <w:t>Os galpões industriais e logísticos se tornam uma importante ferramenta ao oferecerem o espaço necessário para a expansão das atividades de transporte com amplo retorno do investimento.</w:t>
       </w:r>
     </w:p>
-    <w:p>
+    <w:p xmlns:wp14="http://schemas.microsoft.com/office/word/2010/wordml" wp14:textId="77777777">
       <w:pPr>
         <w:spacing w:line="360" w:lineRule="auto"/>
         <w:jc w:val="both"/>
@@ -568,7 +587,7 @@
         <w:t> Internacional Brasil, a absorção líquida, ou seja, saldo da diferença entre as áreas locadas e devolvidas subiu de 159 mil m² entre julho e setembro de 2017 para 240 mil m² em 2018, totalizando um acréscimo de 50% e indicando a satisfação das empresas que instalam suas operações em galpões logísticos, superando a previsão feita no início do mesmo ano, no qual acreditava em um aumento de apenas 30%. </w:t>
       </w:r>
     </w:p>
-    <w:p>
+    <w:p xmlns:wp14="http://schemas.microsoft.com/office/word/2010/wordml" wp14:textId="77777777">
       <w:pPr>
         <w:spacing w:line="360" w:lineRule="auto"/>
         <w:jc w:val="both"/>
@@ -588,7 +607,7 @@
         </w:rPr>
         <w:t>Esse é um mercado em franco crescimento. O estado de Minas Gerais é um destaque com o total </w:t>
       </w:r>
-      <w:hyperlink r:id="rId6" w:tgtFrame="_blank" w:history="1">
+      <w:hyperlink w:tgtFrame="_blank" w:history="1" r:id="rId6">
         <w:r>
           <w:rPr>
             <w:rStyle w:val="normaltextrun"/>
@@ -609,7 +628,7 @@
         <w:t>. A taxa de vacância também é considerada baixa, de 20,7%, se comparada com outros estados. As informações foram divulgadas pelo Diário do Comércio e buscam explicar como esse tipo de investimento é atrativo.</w:t>
       </w:r>
     </w:p>
-    <w:p>
+    <w:p xmlns:wp14="http://schemas.microsoft.com/office/word/2010/wordml" wp14:textId="77777777">
       <w:pPr>
         <w:spacing w:line="360" w:lineRule="auto"/>
         <w:jc w:val="both"/>
@@ -648,7 +667,7 @@
         <w:t>?</w:t>
       </w:r>
     </w:p>
-    <w:p>
+    <w:p xmlns:wp14="http://schemas.microsoft.com/office/word/2010/wordml" wp14:textId="77777777">
       <w:pPr>
         <w:spacing w:line="360" w:lineRule="auto"/>
         <w:jc w:val="both"/>
@@ -696,32 +715,60 @@
         <w:t> </w:t>
       </w:r>
     </w:p>
-    <w:p>
+    <w:p xmlns:wp14="http://schemas.microsoft.com/office/word/2010/wordml" wp14:textId="4E3239C6">
+      <w:pPr>
+        <w:pStyle w:val="paragraph"/>
+        <w:spacing w:before="0" w:beforeAutospacing="off" w:after="0" w:afterAutospacing="off" w:line="360" w:lineRule="auto"/>
+        <w:jc w:val="both"/>
+        <w:textAlignment w:val="baseline"/>
+        <w:rPr>
+          <w:rStyle w:val="normaltextrun"/>
+          <w:rFonts w:ascii="Arial" w:hAnsi="Arial" w:cs="Arial"/>
+        </w:rPr>
+      </w:pPr>
+      <w:r>
+        <w:rPr>
+          <w:rStyle w:val="normaltextrun"/>
+          <w:rFonts w:ascii="Arial" w:hAnsi="Arial" w:cs="Arial"/>
+        </w:rPr>
+        <w:t xml:space="preserve">Com essa problemática pensamos em desenvolver um sistema de </w:t>
+      </w:r>
+      <w:r>
+        <w:rPr>
+          <w:rStyle w:val="normaltextrun"/>
+          <w:rFonts w:ascii="Arial" w:hAnsi="Arial" w:cs="Arial"/>
+        </w:rPr>
+        <w:t xml:space="preserve">controle de </w:t>
+      </w:r>
+      <w:r>
+        <w:rPr>
+          <w:rStyle w:val="normaltextrun"/>
+          <w:rFonts w:ascii="Arial" w:hAnsi="Arial" w:cs="Arial"/>
+        </w:rPr>
+        <w:t xml:space="preserve">temperatura </w:t>
+      </w:r>
+      <w:r>
+        <w:rPr>
+          <w:rStyle w:val="normaltextrun"/>
+          <w:rFonts w:ascii="Arial" w:hAnsi="Arial" w:cs="Arial"/>
+        </w:rPr>
+        <w:t xml:space="preserve">e umidade </w:t>
+      </w:r>
+      <w:r>
+        <w:rPr>
+          <w:rStyle w:val="normaltextrun"/>
+          <w:rFonts w:ascii="Arial" w:hAnsi="Arial" w:cs="Arial"/>
+        </w:rPr>
+        <w:t xml:space="preserve">inteligente, que irá monitorar, os espaços onde há armazenamento de produtos perecíveis. </w:t>
+      </w:r>
+    </w:p>
+    <w:p xmlns:wp14="http://schemas.microsoft.com/office/word/2010/wordml" wp14:textId="77777777">
       <w:pPr>
         <w:pStyle w:val="paragraph"/>
         <w:spacing w:before="0" w:beforeAutospacing="0" w:after="0" w:afterAutospacing="0" w:line="360" w:lineRule="auto"/>
         <w:jc w:val="both"/>
         <w:textAlignment w:val="baseline"/>
         <w:rPr>
-          <w:rStyle w:val="normaltextrun"/>
-          <w:rFonts w:ascii="Arial" w:hAnsi="Arial" w:cs="Arial"/>
-        </w:rPr>
-      </w:pPr>
-      <w:r>
-        <w:rPr>
-          <w:rStyle w:val="normaltextrun"/>
-          <w:rFonts w:ascii="Arial" w:hAnsi="Arial" w:cs="Arial"/>
-        </w:rPr>
-        <w:t xml:space="preserve">Com essa problemática pensamos em desenvolver um sistema de temperatura inteligente, que irá monitorar, os espaços onde há armazenamento de produtos perecíveis. </w:t>
-      </w:r>
-    </w:p>
-    <w:p>
-      <w:pPr>
-        <w:pStyle w:val="paragraph"/>
-        <w:spacing w:before="0" w:beforeAutospacing="0" w:after="0" w:afterAutospacing="0" w:line="360" w:lineRule="auto"/>
-        <w:jc w:val="both"/>
-        <w:textAlignment w:val="baseline"/>
-        <w:rPr>
           <w:rFonts w:ascii="Arial" w:hAnsi="Arial" w:cs="Arial"/>
         </w:rPr>
       </w:pPr>
@@ -740,7 +787,7 @@
         <w:t> </w:t>
       </w:r>
     </w:p>
-    <w:p>
+    <w:p xmlns:wp14="http://schemas.microsoft.com/office/word/2010/wordml" wp14:textId="77777777">
       <w:pPr>
         <w:pStyle w:val="paragraph"/>
         <w:spacing w:before="0" w:beforeAutospacing="0" w:after="0" w:afterAutospacing="0" w:line="360" w:lineRule="auto"/>
@@ -809,17 +856,17 @@
         <w:t xml:space="preserve"> na estocagem. </w:t>
       </w:r>
     </w:p>
-    <w:p>
-      <w:pPr>
-        <w:rPr>
-          <w:rStyle w:val="normaltextrun"/>
-          <w:rFonts w:ascii="Arial" w:hAnsi="Arial" w:cs="Arial"/>
-          <w:sz w:val="24"/>
-          <w:szCs w:val="24"/>
-        </w:rPr>
-      </w:pPr>
-    </w:p>
-    <w:p>
+    <w:p xmlns:wp14="http://schemas.microsoft.com/office/word/2010/wordml" wp14:textId="77777777">
+      <w:pPr>
+        <w:rPr>
+          <w:rStyle w:val="normaltextrun"/>
+          <w:rFonts w:ascii="Arial" w:hAnsi="Arial" w:cs="Arial"/>
+          <w:sz w:val="24"/>
+          <w:szCs w:val="24"/>
+        </w:rPr>
+      </w:pPr>
+    </w:p>
+    <w:p xmlns:wp14="http://schemas.microsoft.com/office/word/2010/wordml" wp14:textId="77777777">
       <w:pPr>
         <w:rPr>
           <w:rStyle w:val="normaltextrun"/>
@@ -830,7 +877,7 @@
       </w:pPr>
     </w:p>
     <w:sectPr>
-      <w:pgSz w:w="11906" w:h="16838"/>
+      <w:pgSz w:w="11906" w:h="16838" w:orient="portrait"/>
       <w:pgMar w:top="1417" w:right="1701" w:bottom="1417" w:left="1701" w:header="708" w:footer="708" w:gutter="0"/>
       <w:cols w:space="708"/>
       <w:docGrid w:linePitch="360"/>
@@ -840,11 +887,11 @@
 </file>
 
 <file path=word/styles.xml><?xml version="1.0" encoding="utf-8"?>
-<w:styles xmlns:mc="http://schemas.openxmlformats.org/markup-compatibility/2006" xmlns:r="http://schemas.openxmlformats.org/officeDocument/2006/relationships" xmlns:w="http://schemas.openxmlformats.org/wordprocessingml/2006/main" xmlns:w14="http://schemas.microsoft.com/office/word/2010/wordml" xmlns:w15="http://schemas.microsoft.com/office/word/2012/wordml" xmlns:w16cid="http://schemas.microsoft.com/office/word/2016/wordml/cid" xmlns:w16se="http://schemas.microsoft.com/office/word/2015/wordml/symex" mc:Ignorable="w14 w15 w16se w16cid">
+<w:styles xmlns:wp14="http://schemas.microsoft.com/office/word/2010/wordprocessingDrawing" xmlns:mc="http://schemas.openxmlformats.org/markup-compatibility/2006" xmlns:r="http://schemas.openxmlformats.org/officeDocument/2006/relationships" xmlns:w="http://schemas.openxmlformats.org/wordprocessingml/2006/main" xmlns:w14="http://schemas.microsoft.com/office/word/2010/wordml" xmlns:w15="http://schemas.microsoft.com/office/word/2012/wordml" xmlns:w16cid="http://schemas.microsoft.com/office/word/2016/wordml/cid" xmlns:w16se="http://schemas.microsoft.com/office/word/2015/wordml/symex" mc:Ignorable="w14 w15 w16se w16cid wp14">
   <w:docDefaults>
     <w:rPrDefault>
       <w:rPr>
-        <w:rFonts w:asciiTheme="minorHAnsi" w:eastAsiaTheme="minorHAnsi" w:hAnsiTheme="minorHAnsi" w:cstheme="minorBidi"/>
+        <w:rFonts w:asciiTheme="minorHAnsi" w:hAnsiTheme="minorHAnsi" w:eastAsiaTheme="minorHAnsi" w:cstheme="minorBidi"/>
         <w:sz w:val="22"/>
         <w:szCs w:val="22"/>
         <w:lang w:val="pt-BR" w:eastAsia="en-US" w:bidi="ar-SA"/>
@@ -859,14 +906,14 @@
   <w:latentStyles w:defLockedState="0" w:defUIPriority="99" w:defSemiHidden="0" w:defUnhideWhenUsed="0" w:defQFormat="0" w:count="375">
     <w:lsdException w:name="Normal" w:uiPriority="0" w:qFormat="1"/>
     <w:lsdException w:name="heading 1" w:uiPriority="9" w:qFormat="1"/>
-    <w:lsdException w:name="heading 2" w:semiHidden="1" w:uiPriority="9" w:unhideWhenUsed="1" w:qFormat="1"/>
-    <w:lsdException w:name="heading 3" w:semiHidden="1" w:uiPriority="9" w:unhideWhenUsed="1" w:qFormat="1"/>
-    <w:lsdException w:name="heading 4" w:semiHidden="1" w:uiPriority="9" w:unhideWhenUsed="1" w:qFormat="1"/>
-    <w:lsdException w:name="heading 5" w:semiHidden="1" w:uiPriority="9" w:unhideWhenUsed="1" w:qFormat="1"/>
-    <w:lsdException w:name="heading 6" w:semiHidden="1" w:uiPriority="9" w:unhideWhenUsed="1" w:qFormat="1"/>
-    <w:lsdException w:name="heading 7" w:semiHidden="1" w:uiPriority="9" w:unhideWhenUsed="1" w:qFormat="1"/>
-    <w:lsdException w:name="heading 8" w:semiHidden="1" w:uiPriority="9" w:unhideWhenUsed="1" w:qFormat="1"/>
-    <w:lsdException w:name="heading 9" w:semiHidden="1" w:uiPriority="9" w:unhideWhenUsed="1" w:qFormat="1"/>
+    <w:lsdException w:name="heading 2" w:uiPriority="9" w:semiHidden="1" w:unhideWhenUsed="1" w:qFormat="1"/>
+    <w:lsdException w:name="heading 3" w:uiPriority="9" w:semiHidden="1" w:unhideWhenUsed="1" w:qFormat="1"/>
+    <w:lsdException w:name="heading 4" w:uiPriority="9" w:semiHidden="1" w:unhideWhenUsed="1" w:qFormat="1"/>
+    <w:lsdException w:name="heading 5" w:uiPriority="9" w:semiHidden="1" w:unhideWhenUsed="1" w:qFormat="1"/>
+    <w:lsdException w:name="heading 6" w:uiPriority="9" w:semiHidden="1" w:unhideWhenUsed="1" w:qFormat="1"/>
+    <w:lsdException w:name="heading 7" w:uiPriority="9" w:semiHidden="1" w:unhideWhenUsed="1" w:qFormat="1"/>
+    <w:lsdException w:name="heading 8" w:uiPriority="9" w:semiHidden="1" w:unhideWhenUsed="1" w:qFormat="1"/>
+    <w:lsdException w:name="heading 9" w:uiPriority="9" w:semiHidden="1" w:unhideWhenUsed="1" w:qFormat="1"/>
     <w:lsdException w:name="index 1" w:semiHidden="1" w:unhideWhenUsed="1"/>
     <w:lsdException w:name="index 2" w:semiHidden="1" w:unhideWhenUsed="1"/>
     <w:lsdException w:name="index 3" w:semiHidden="1" w:unhideWhenUsed="1"/>
@@ -876,22 +923,22 @@
     <w:lsdException w:name="index 7" w:semiHidden="1" w:unhideWhenUsed="1"/>
     <w:lsdException w:name="index 8" w:semiHidden="1" w:unhideWhenUsed="1"/>
     <w:lsdException w:name="index 9" w:semiHidden="1" w:unhideWhenUsed="1"/>
-    <w:lsdException w:name="toc 1" w:semiHidden="1" w:uiPriority="39" w:unhideWhenUsed="1"/>
-    <w:lsdException w:name="toc 2" w:semiHidden="1" w:uiPriority="39" w:unhideWhenUsed="1"/>
-    <w:lsdException w:name="toc 3" w:semiHidden="1" w:uiPriority="39" w:unhideWhenUsed="1"/>
-    <w:lsdException w:name="toc 4" w:semiHidden="1" w:uiPriority="39" w:unhideWhenUsed="1"/>
-    <w:lsdException w:name="toc 5" w:semiHidden="1" w:uiPriority="39" w:unhideWhenUsed="1"/>
-    <w:lsdException w:name="toc 6" w:semiHidden="1" w:uiPriority="39" w:unhideWhenUsed="1"/>
-    <w:lsdException w:name="toc 7" w:semiHidden="1" w:uiPriority="39" w:unhideWhenUsed="1"/>
-    <w:lsdException w:name="toc 8" w:semiHidden="1" w:uiPriority="39" w:unhideWhenUsed="1"/>
-    <w:lsdException w:name="toc 9" w:semiHidden="1" w:uiPriority="39" w:unhideWhenUsed="1"/>
+    <w:lsdException w:name="toc 1" w:uiPriority="39" w:semiHidden="1" w:unhideWhenUsed="1"/>
+    <w:lsdException w:name="toc 2" w:uiPriority="39" w:semiHidden="1" w:unhideWhenUsed="1"/>
+    <w:lsdException w:name="toc 3" w:uiPriority="39" w:semiHidden="1" w:unhideWhenUsed="1"/>
+    <w:lsdException w:name="toc 4" w:uiPriority="39" w:semiHidden="1" w:unhideWhenUsed="1"/>
+    <w:lsdException w:name="toc 5" w:uiPriority="39" w:semiHidden="1" w:unhideWhenUsed="1"/>
+    <w:lsdException w:name="toc 6" w:uiPriority="39" w:semiHidden="1" w:unhideWhenUsed="1"/>
+    <w:lsdException w:name="toc 7" w:uiPriority="39" w:semiHidden="1" w:unhideWhenUsed="1"/>
+    <w:lsdException w:name="toc 8" w:uiPriority="39" w:semiHidden="1" w:unhideWhenUsed="1"/>
+    <w:lsdException w:name="toc 9" w:uiPriority="39" w:semiHidden="1" w:unhideWhenUsed="1"/>
     <w:lsdException w:name="Normal Indent" w:semiHidden="1" w:unhideWhenUsed="1"/>
     <w:lsdException w:name="footnote text" w:semiHidden="1" w:unhideWhenUsed="1"/>
     <w:lsdException w:name="annotation text" w:semiHidden="1" w:unhideWhenUsed="1"/>
     <w:lsdException w:name="header" w:semiHidden="1" w:unhideWhenUsed="1"/>
     <w:lsdException w:name="footer" w:semiHidden="1" w:unhideWhenUsed="1"/>
     <w:lsdException w:name="index heading" w:semiHidden="1" w:unhideWhenUsed="1"/>
-    <w:lsdException w:name="caption" w:semiHidden="1" w:uiPriority="35" w:unhideWhenUsed="1" w:qFormat="1"/>
+    <w:lsdException w:name="caption" w:uiPriority="35" w:semiHidden="1" w:unhideWhenUsed="1" w:qFormat="1"/>
     <w:lsdException w:name="table of figures" w:semiHidden="1" w:unhideWhenUsed="1"/>
     <w:lsdException w:name="envelope address" w:semiHidden="1" w:unhideWhenUsed="1"/>
     <w:lsdException w:name="envelope return" w:semiHidden="1" w:unhideWhenUsed="1"/>
@@ -922,7 +969,7 @@
     <w:lsdException w:name="Title" w:uiPriority="10" w:qFormat="1"/>
     <w:lsdException w:name="Closing" w:semiHidden="1" w:unhideWhenUsed="1"/>
     <w:lsdException w:name="Signature" w:semiHidden="1" w:unhideWhenUsed="1"/>
-    <w:lsdException w:name="Default Paragraph Font" w:semiHidden="1" w:uiPriority="1" w:unhideWhenUsed="1"/>
+    <w:lsdException w:name="Default Paragraph Font" w:uiPriority="1" w:semiHidden="1" w:unhideWhenUsed="1"/>
     <w:lsdException w:name="Body Text" w:semiHidden="1" w:unhideWhenUsed="1"/>
     <w:lsdException w:name="Body Text Indent" w:semiHidden="1" w:unhideWhenUsed="1"/>
     <w:lsdException w:name="List Continue" w:semiHidden="1" w:unhideWhenUsed="1"/>
@@ -1119,8 +1166,8 @@
     <w:lsdException w:name="Subtle Reference" w:uiPriority="31" w:qFormat="1"/>
     <w:lsdException w:name="Intense Reference" w:uiPriority="32" w:qFormat="1"/>
     <w:lsdException w:name="Book Title" w:uiPriority="33" w:qFormat="1"/>
-    <w:lsdException w:name="Bibliography" w:semiHidden="1" w:uiPriority="37" w:unhideWhenUsed="1"/>
-    <w:lsdException w:name="TOC Heading" w:semiHidden="1" w:uiPriority="39" w:unhideWhenUsed="1" w:qFormat="1"/>
+    <w:lsdException w:name="Bibliography" w:uiPriority="37" w:semiHidden="1" w:unhideWhenUsed="1"/>
+    <w:lsdException w:name="TOC Heading" w:uiPriority="39" w:semiHidden="1" w:unhideWhenUsed="1" w:qFormat="1"/>
     <w:lsdException w:name="Plain Table 1" w:uiPriority="41"/>
     <w:lsdException w:name="Plain Table 2" w:uiPriority="42"/>
     <w:lsdException w:name="Plain Table 3" w:uiPriority="43"/>
@@ -1230,7 +1277,7 @@
     <w:lsdException w:name="Hashtag" w:semiHidden="1" w:unhideWhenUsed="1"/>
     <w:lsdException w:name="Unresolved Mention" w:semiHidden="1" w:unhideWhenUsed="1"/>
   </w:latentStyles>
-  <w:style w:type="paragraph" w:default="1" w:styleId="Normal">
+  <w:style w:type="paragraph" w:styleId="Normal" w:default="1">
     <w:name w:val="Normal"/>
     <w:qFormat/>
   </w:style>
@@ -1246,7 +1293,7 @@
       <w:outlineLvl w:val="1"/>
     </w:pPr>
     <w:rPr>
-      <w:rFonts w:ascii="Times New Roman" w:eastAsia="Times New Roman" w:hAnsi="Times New Roman" w:cs="Times New Roman"/>
+      <w:rFonts w:ascii="Times New Roman" w:hAnsi="Times New Roman" w:eastAsia="Times New Roman" w:cs="Times New Roman"/>
       <w:b/>
       <w:bCs/>
       <w:sz w:val="36"/>
@@ -1254,13 +1301,13 @@
       <w:lang w:eastAsia="pt-BR"/>
     </w:rPr>
   </w:style>
-  <w:style w:type="character" w:default="1" w:styleId="Fontepargpadro">
+  <w:style w:type="character" w:styleId="Fontepargpadro" w:default="1">
     <w:name w:val="Default Paragraph Font"/>
     <w:uiPriority w:val="1"/>
     <w:semiHidden/>
     <w:unhideWhenUsed/>
   </w:style>
-  <w:style w:type="table" w:default="1" w:styleId="Tabelanormal">
+  <w:style w:type="table" w:styleId="Tabelanormal" w:default="1">
     <w:name w:val="Normal Table"/>
     <w:uiPriority w:val="99"/>
     <w:semiHidden/>
@@ -1275,13 +1322,13 @@
       </w:tblCellMar>
     </w:tblPr>
   </w:style>
-  <w:style w:type="numbering" w:default="1" w:styleId="Semlista">
+  <w:style w:type="numbering" w:styleId="Semlista" w:default="1">
     <w:name w:val="No List"/>
     <w:uiPriority w:val="99"/>
     <w:semiHidden/>
     <w:unhideWhenUsed/>
   </w:style>
-  <w:style w:type="paragraph" w:customStyle="1" w:styleId="paragraph">
+  <w:style w:type="paragraph" w:styleId="paragraph" w:customStyle="1">
     <w:name w:val="paragraph"/>
     <w:basedOn w:val="Normal"/>
     <w:rsid w:val="00D47282"/>
@@ -1289,30 +1336,30 @@
       <w:spacing w:before="100" w:beforeAutospacing="1" w:after="100" w:afterAutospacing="1" w:line="240" w:lineRule="auto"/>
     </w:pPr>
     <w:rPr>
-      <w:rFonts w:ascii="Times New Roman" w:eastAsia="Times New Roman" w:hAnsi="Times New Roman" w:cs="Times New Roman"/>
+      <w:rFonts w:ascii="Times New Roman" w:hAnsi="Times New Roman" w:eastAsia="Times New Roman" w:cs="Times New Roman"/>
       <w:sz w:val="24"/>
       <w:szCs w:val="24"/>
       <w:lang w:eastAsia="pt-BR"/>
     </w:rPr>
   </w:style>
-  <w:style w:type="character" w:customStyle="1" w:styleId="normaltextrun">
+  <w:style w:type="character" w:styleId="normaltextrun" w:customStyle="1">
     <w:name w:val="normaltextrun"/>
     <w:basedOn w:val="Fontepargpadro"/>
     <w:rsid w:val="00D47282"/>
   </w:style>
-  <w:style w:type="character" w:customStyle="1" w:styleId="eop">
+  <w:style w:type="character" w:styleId="eop" w:customStyle="1">
     <w:name w:val="eop"/>
     <w:basedOn w:val="Fontepargpadro"/>
     <w:rsid w:val="00D47282"/>
   </w:style>
-  <w:style w:type="character" w:customStyle="1" w:styleId="Ttulo2Char">
+  <w:style w:type="character" w:styleId="Ttulo2Char" w:customStyle="1">
     <w:name w:val="Título 2 Char"/>
     <w:basedOn w:val="Fontepargpadro"/>
     <w:link w:val="Ttulo2"/>
     <w:uiPriority w:val="9"/>
     <w:rsid w:val="00327566"/>
     <w:rPr>
-      <w:rFonts w:ascii="Times New Roman" w:eastAsia="Times New Roman" w:hAnsi="Times New Roman" w:cs="Times New Roman"/>
+      <w:rFonts w:ascii="Times New Roman" w:hAnsi="Times New Roman" w:eastAsia="Times New Roman" w:cs="Times New Roman"/>
       <w:b/>
       <w:bCs/>
       <w:sz w:val="36"/>
@@ -1331,7 +1378,7 @@
       <w:spacing w:before="100" w:beforeAutospacing="1" w:after="100" w:afterAutospacing="1" w:line="240" w:lineRule="auto"/>
     </w:pPr>
     <w:rPr>
-      <w:rFonts w:ascii="Times New Roman" w:eastAsia="Times New Roman" w:hAnsi="Times New Roman" w:cs="Times New Roman"/>
+      <w:rFonts w:ascii="Times New Roman" w:hAnsi="Times New Roman" w:eastAsia="Times New Roman" w:cs="Times New Roman"/>
       <w:sz w:val="24"/>
       <w:szCs w:val="24"/>
       <w:lang w:eastAsia="pt-BR"/>
@@ -1348,7 +1395,7 @@
       <w:u w:val="single"/>
     </w:rPr>
   </w:style>
-  <w:style w:type="character" w:customStyle="1" w:styleId="spellingerror">
+  <w:style w:type="character" w:styleId="spellingerror" w:customStyle="1">
     <w:name w:val="spellingerror"/>
     <w:basedOn w:val="Fontepargpadro"/>
     <w:rsid w:val="00B43583"/>

</xml_diff>